<commit_message>
Small updates to progress report
</commit_message>
<xml_diff>
--- a/documentation/progressreport_v2.docx
+++ b/documentation/progressreport_v2.docx
@@ -165,6 +165,22 @@
         </w:rPr>
         <w:t xml:space="preserve"> due to the metrics available in the acquired WSDOT data</w:t>
       </w:r>
+      <w:r>
+        <w:rPr>
+          <w:rStyle w:val="citation-124"/>
+          <w:rFonts w:ascii="Arial" w:hAnsi="Arial" w:cs="Arial"/>
+        </w:rPr>
+        <w:t xml:space="preserve"> and the lack of variables to analyze the speed </w:t>
+      </w:r>
+      <w:proofErr w:type="spellStart"/>
+      <w:r>
+        <w:rPr>
+          <w:rStyle w:val="citation-124"/>
+          <w:rFonts w:ascii="Arial" w:hAnsi="Arial" w:cs="Arial"/>
+        </w:rPr>
+        <w:t>prodiction</w:t>
+      </w:r>
+      <w:proofErr w:type="spellEnd"/>
       <w:r>
         <w:rPr>
           <w:rFonts w:ascii="Arial" w:hAnsi="Arial" w:cs="Arial"/>
@@ -605,6 +621,7 @@
         </w:rPr>
         <w:t xml:space="preserve"> and </w:t>
       </w:r>
+      <w:proofErr w:type="spellStart"/>
       <w:r>
         <w:rPr>
           <w:rStyle w:val="citation-119"/>
@@ -614,14 +631,7 @@
         </w:rPr>
         <w:t>Day_of_Week</w:t>
       </w:r>
-      <w:r>
-        <w:rPr>
-          <w:rStyle w:val="citation-119"/>
-          <w:rFonts w:ascii="Arial" w:hAnsi="Arial" w:cs="Arial"/>
-          <w:vertAlign w:val="superscript"/>
-        </w:rPr>
-        <w:t>7</w:t>
-      </w:r>
+      <w:proofErr w:type="spellEnd"/>
       <w:r>
         <w:rPr>
           <w:rFonts w:ascii="Arial" w:hAnsi="Arial" w:cs="Arial"/>
@@ -709,14 +719,6 @@
       </w:r>
       <w:r>
         <w:rPr>
-          <w:rStyle w:val="citation-118"/>
-          <w:rFonts w:ascii="Arial" w:hAnsi="Arial" w:cs="Arial"/>
-          <w:vertAlign w:val="superscript"/>
-        </w:rPr>
-        <w:t>8</w:t>
-      </w:r>
-      <w:r>
-        <w:rPr>
           <w:rFonts w:ascii="Arial" w:hAnsi="Arial" w:cs="Arial"/>
         </w:rPr>
         <w:t>.</w:t>
@@ -788,7 +790,7 @@
         <w:rPr>
           <w:rFonts w:ascii="Arial" w:hAnsi="Arial" w:cs="Arial"/>
         </w:rPr>
-        <w:t>Preliminary Modeling Results (Initial Modeling - Step 5)</w:t>
+        <w:t>Preliminary Modeling Results (Initial Modeling)</w:t>
       </w:r>
     </w:p>
     <w:p>
@@ -969,6 +971,15 @@
         </w:rPr>
         <w:t>3. Data Sources and Solution Technologies</w:t>
       </w:r>
+    </w:p>
+    <w:p>
+      <w:pPr>
+        <w:pStyle w:val="Heading3"/>
+        <w:spacing w:before="0"/>
+        <w:rPr>
+          <w:rFonts w:ascii="Arial" w:hAnsi="Arial" w:cs="Arial"/>
+        </w:rPr>
+      </w:pPr>
     </w:p>
     <w:p>
       <w:pPr>

</xml_diff>